<commit_message>
complete written report and add to docstrings
</commit_message>
<xml_diff>
--- a/docs/Text Similarity Written Report.docx
+++ b/docs/Text Similarity Written Report.docx
@@ -20,6 +20,12 @@
     </w:p>
     <w:sdt>
       <w:sdtPr>
+        <w:rPr>
+          <w:rFonts w:asciiTheme="minorHAnsi" w:eastAsiaTheme="minorHAnsi" w:hAnsiTheme="minorHAnsi" w:cstheme="minorBidi"/>
+          <w:color w:val="auto"/>
+          <w:sz w:val="22"/>
+          <w:szCs w:val="22"/>
+        </w:rPr>
         <w:id w:val="1123117288"/>
         <w:docPartObj>
           <w:docPartGallery w:val="Table of Contents"/>
@@ -28,13 +34,9 @@
       </w:sdtPr>
       <w:sdtEndPr>
         <w:rPr>
-          <w:rFonts w:asciiTheme="minorHAnsi" w:eastAsiaTheme="minorHAnsi" w:hAnsiTheme="minorHAnsi" w:cstheme="minorBidi"/>
           <w:b/>
           <w:bCs/>
           <w:noProof/>
-          <w:color w:val="auto"/>
-          <w:sz w:val="22"/>
-          <w:szCs w:val="22"/>
         </w:rPr>
       </w:sdtEndPr>
       <w:sdtContent>
@@ -512,19 +514,28 @@
         <w:t xml:space="preserve"> Python package contains functionality for text pre-processing</w:t>
       </w:r>
       <w:r>
-        <w:t xml:space="preserve"> and similarity matching between a predefined corpus of words or short phrases </w:t>
-      </w:r>
-      <w:r>
-        <w:t xml:space="preserve">and target words or short phrases. </w:t>
+        <w:t xml:space="preserve"> and similarity matching between a predefined corpus of words</w:t>
+      </w:r>
+      <w:r>
+        <w:t>/</w:t>
+      </w:r>
+      <w:r>
+        <w:t xml:space="preserve">short phrases </w:t>
+      </w:r>
+      <w:r>
+        <w:t>and target words</w:t>
+      </w:r>
+      <w:r>
+        <w:t>/</w:t>
+      </w:r>
+      <w:r>
+        <w:t xml:space="preserve">short phrases. </w:t>
       </w:r>
       <w:r>
         <w:t xml:space="preserve">This package uses </w:t>
       </w:r>
       <w:r>
-        <w:t>large</w:t>
-      </w:r>
-      <w:r>
-        <w:t xml:space="preserve"> pre-trained </w:t>
+        <w:t xml:space="preserve">large pre-trained </w:t>
       </w:r>
       <w:r>
         <w:t>natural language models</w:t>
@@ -548,16 +559,7 @@
         <w:t xml:space="preserve"> This package has modules and classes which allow</w:t>
       </w:r>
       <w:r>
-        <w:t xml:space="preserve"> </w:t>
-      </w:r>
-      <w:r>
-        <w:t>these</w:t>
-      </w:r>
-      <w:r>
-        <w:t xml:space="preserve"> </w:t>
-      </w:r>
-      <w:r>
-        <w:t>language models</w:t>
+        <w:t xml:space="preserve"> language models</w:t>
       </w:r>
       <w:r>
         <w:t xml:space="preserve"> from the transformers library</w:t>
@@ -566,13 +568,22 @@
         <w:t xml:space="preserve"> to be loaded and used for comparison without </w:t>
       </w:r>
       <w:r>
-        <w:t xml:space="preserve">having to think about the complexity of what an embedding is or how to use them. Additionally, the text cleaning functionality provides a convenient way to </w:t>
+        <w:t>having to think about the complexity of what an embedding is</w:t>
+      </w:r>
+      <w:r>
+        <w:t>, how to get them,</w:t>
+      </w:r>
+      <w:r>
+        <w:t xml:space="preserve"> or how to use them. Additionally, the text cleaning functionality provides a convenient way to </w:t>
       </w:r>
       <w:r>
         <w:t>correct spelling errors and check for profanity before applying the similarity</w:t>
       </w:r>
       <w:r>
-        <w:t xml:space="preserve"> comparison. </w:t>
+        <w:t xml:space="preserve"> comparison.</w:t>
+      </w:r>
+      <w:r>
+        <w:t xml:space="preserve"> </w:t>
       </w:r>
       <w:r>
         <w:t xml:space="preserve">This package </w:t>
@@ -606,6 +617,57 @@
         <w:pStyle w:val="NoSpacing"/>
       </w:pPr>
       <w:r>
+        <w:t>The package is on GitHub:</w:t>
+      </w:r>
+    </w:p>
+    <w:p>
+      <w:pPr>
+        <w:pStyle w:val="NoSpacing"/>
+      </w:pPr>
+      <w:hyperlink r:id="rId5" w:history="1">
+        <w:proofErr w:type="spellStart"/>
+        <w:r>
+          <w:rPr>
+            <w:rStyle w:val="Hyperlink"/>
+          </w:rPr>
+          <w:t>NalaniKai</w:t>
+        </w:r>
+        <w:proofErr w:type="spellEnd"/>
+        <w:r>
+          <w:rPr>
+            <w:rStyle w:val="Hyperlink"/>
+          </w:rPr>
+          <w:t>/</w:t>
+        </w:r>
+        <w:proofErr w:type="spellStart"/>
+        <w:r>
+          <w:rPr>
+            <w:rStyle w:val="Hyperlink"/>
+          </w:rPr>
+          <w:t>TextSimilarity</w:t>
+        </w:r>
+        <w:proofErr w:type="spellEnd"/>
+        <w:r>
+          <w:rPr>
+            <w:rStyle w:val="Hyperlink"/>
+          </w:rPr>
+          <w:t xml:space="preserve"> at 35fdb51be58899ece17d8d7c3941b4c65d945d5a (github.com)</w:t>
+        </w:r>
+      </w:hyperlink>
+      <w:r>
+        <w:t xml:space="preserve"> </w:t>
+      </w:r>
+    </w:p>
+    <w:p>
+      <w:pPr>
+        <w:pStyle w:val="NoSpacing"/>
+      </w:pPr>
+    </w:p>
+    <w:p>
+      <w:pPr>
+        <w:pStyle w:val="NoSpacing"/>
+      </w:pPr>
+      <w:r>
         <w:t>To install this package, you can use the following command:</w:t>
       </w:r>
       <w:r>
@@ -656,7 +718,7 @@
       <w:r>
         <w:t xml:space="preserve">can be found here: </w:t>
       </w:r>
-      <w:hyperlink r:id="rId5" w:history="1">
+      <w:hyperlink r:id="rId6" w:history="1">
         <w:r>
           <w:rPr>
             <w:rStyle w:val="Hyperlink"/>
@@ -697,7 +759,13 @@
         <w:t xml:space="preserve">and are sometimes required to apply </w:t>
       </w:r>
       <w:r>
-        <w:t xml:space="preserve">intelligence to the product they are working on. In the scenario where they </w:t>
+        <w:t xml:space="preserve">intelligence to the product they are working on. In the scenario where </w:t>
+      </w:r>
+      <w:r>
+        <w:t>software engineers</w:t>
+      </w:r>
+      <w:r>
+        <w:t xml:space="preserve"> </w:t>
       </w:r>
       <w:r>
         <w:t xml:space="preserve">are working with textual data and need to apply similarity matching, the </w:t>
@@ -730,6 +798,7 @@
         <w:pStyle w:val="NoSpacing"/>
       </w:pPr>
       <w:r>
+        <w:lastRenderedPageBreak/>
         <w:t xml:space="preserve">One example </w:t>
       </w:r>
       <w:r>
@@ -774,11 +843,16 @@
         <w:t xml:space="preserve">. Figure 1 below shows a customer typing in “shoes” on the </w:t>
       </w:r>
       <w:r>
-        <w:t xml:space="preserve">left. Given a predefined </w:t>
-      </w:r>
-      <w:r>
-        <w:lastRenderedPageBreak/>
-        <w:t xml:space="preserve">corpus of filters, </w:t>
+        <w:t xml:space="preserve">left. </w:t>
+      </w:r>
+      <w:r>
+        <w:t>In this case there is a</w:t>
+      </w:r>
+      <w:r>
+        <w:t xml:space="preserve"> predefined corpus of filters</w:t>
+      </w:r>
+      <w:r>
+        <w:t xml:space="preserve"> containing filters like “heel height”, “heel shape”, “neck style”, etc. The </w:t>
       </w:r>
       <w:proofErr w:type="spellStart"/>
       <w:r>
@@ -786,7 +860,13 @@
       </w:r>
       <w:proofErr w:type="spellEnd"/>
       <w:r>
-        <w:t xml:space="preserve"> could be used to rank the similarity of each filter to the </w:t>
+        <w:t xml:space="preserve"> </w:t>
+      </w:r>
+      <w:r>
+        <w:t xml:space="preserve">package </w:t>
+      </w:r>
+      <w:r>
+        <w:t xml:space="preserve">could be used to rank the similarity of each filter to the </w:t>
       </w:r>
       <w:r>
         <w:t xml:space="preserve">provided query and then show the </w:t>
@@ -812,9 +892,9 @@
           <w:noProof/>
         </w:rPr>
         <w:drawing>
-          <wp:inline distT="0" distB="0" distL="0" distR="0" wp14:anchorId="38E4EDB0" wp14:editId="508C200F">
-            <wp:extent cx="5848066" cy="4683125"/>
-            <wp:effectExtent l="0" t="0" r="635" b="3175"/>
+          <wp:inline distT="0" distB="0" distL="0" distR="0" wp14:anchorId="38E4EDB0" wp14:editId="0938B6C7">
+            <wp:extent cx="6058673" cy="4851779"/>
+            <wp:effectExtent l="0" t="0" r="0" b="6350"/>
             <wp:docPr id="1" name="Picture 1" descr="Graphical user interface, application, website, Teams&#10;&#10;Description automatically generated"/>
             <wp:cNvGraphicFramePr>
               <a:graphicFrameLocks xmlns:a="http://schemas.openxmlformats.org/drawingml/2006/main" noChangeAspect="1"/>
@@ -827,14 +907,14 @@
                     <pic:cNvPicPr/>
                   </pic:nvPicPr>
                   <pic:blipFill rotWithShape="1">
-                    <a:blip r:embed="rId6"/>
+                    <a:blip r:embed="rId7"/>
                     <a:srcRect l="1608"/>
                     <a:stretch/>
                   </pic:blipFill>
                   <pic:spPr bwMode="auto">
                     <a:xfrm>
                       <a:off x="0" y="0"/>
-                      <a:ext cx="5848066" cy="4683125"/>
+                      <a:ext cx="6062569" cy="4854899"/>
                     </a:xfrm>
                     <a:prstGeom prst="rect">
                       <a:avLst/>
@@ -887,10 +967,19 @@
         <w:t>different image titles</w:t>
       </w:r>
       <w:r>
-        <w:t xml:space="preserve">. Figure 2 demonstrates the similarity in image titles </w:t>
-      </w:r>
-      <w:r>
-        <w:t>to the query “Korean food.”</w:t>
+        <w:t xml:space="preserve">. </w:t>
+      </w:r>
+      <w:r>
+        <w:t xml:space="preserve">For example, </w:t>
+      </w:r>
+      <w:r>
+        <w:t xml:space="preserve">Figure 2 demonstrates the similarity in image titles </w:t>
+      </w:r>
+      <w:r>
+        <w:t>to the query “Korean food”</w:t>
+      </w:r>
+      <w:r>
+        <w:t xml:space="preserve"> to show the most relevant images of Korean food. </w:t>
       </w:r>
     </w:p>
     <w:p>
@@ -923,7 +1012,7 @@
                     <pic:cNvPicPr/>
                   </pic:nvPicPr>
                   <pic:blipFill>
-                    <a:blip r:embed="rId7"/>
+                    <a:blip r:embed="rId8"/>
                     <a:stretch>
                       <a:fillRect/>
                     </a:stretch>
@@ -971,7 +1060,11 @@
         <w:t xml:space="preserve"> </w:t>
       </w:r>
     </w:p>
-    <w:p/>
+    <w:p>
+      <w:pPr>
+        <w:pStyle w:val="NoSpacing"/>
+      </w:pPr>
+    </w:p>
     <w:p>
       <w:pPr>
         <w:pStyle w:val="NoSpacing"/>
@@ -1072,7 +1165,13 @@
         <w:t>class contains</w:t>
       </w:r>
       <w:r>
-        <w:t xml:space="preserve"> the methods </w:t>
+        <w:t xml:space="preserve"> the </w:t>
+      </w:r>
+      <w:r>
+        <w:t xml:space="preserve">public </w:t>
+      </w:r>
+      <w:r>
+        <w:t xml:space="preserve">methods </w:t>
       </w:r>
       <w:proofErr w:type="spellStart"/>
       <w:r>
@@ -1186,20 +1285,65 @@
         <w:t>od</w:t>
       </w:r>
       <w:r>
-        <w:t>el. The class contains two private methods for tokenizing the data and retrieving the text embeddings from the model.</w:t>
-      </w:r>
-    </w:p>
-    <w:p>
-      <w:pPr>
-        <w:pStyle w:val="NoSpacing"/>
-      </w:pPr>
-    </w:p>
-    <w:p>
-      <w:pPr>
-        <w:pStyle w:val="NoSpacing"/>
-      </w:pPr>
-      <w:r>
-        <w:t>The rankers module has a</w:t>
+        <w:t>el. The class contains two private methods</w:t>
+      </w:r>
+      <w:r>
+        <w:t xml:space="preserve">. One is </w:t>
+      </w:r>
+      <w:r>
+        <w:t>_</w:t>
+      </w:r>
+      <w:proofErr w:type="gramStart"/>
+      <w:r>
+        <w:t>tokenize</w:t>
+      </w:r>
+      <w:r>
+        <w:t>(</w:t>
+      </w:r>
+      <w:proofErr w:type="gramEnd"/>
+      <w:r>
+        <w:t>)</w:t>
+      </w:r>
+      <w:r>
+        <w:t xml:space="preserve"> for tokenizing the data and</w:t>
+      </w:r>
+      <w:r>
+        <w:t xml:space="preserve"> the other is </w:t>
+      </w:r>
+      <w:r>
+        <w:t>_</w:t>
+      </w:r>
+      <w:proofErr w:type="spellStart"/>
+      <w:r>
+        <w:t>get_embedding</w:t>
+      </w:r>
+      <w:proofErr w:type="spellEnd"/>
+      <w:r>
+        <w:t>() for</w:t>
+      </w:r>
+      <w:r>
+        <w:t xml:space="preserve"> retrieving the text embeddings from the model.</w:t>
+      </w:r>
+    </w:p>
+    <w:p>
+      <w:pPr>
+        <w:pStyle w:val="NoSpacing"/>
+      </w:pPr>
+    </w:p>
+    <w:p>
+      <w:pPr>
+        <w:pStyle w:val="NoSpacing"/>
+      </w:pPr>
+      <w:r>
+        <w:t xml:space="preserve">The </w:t>
+      </w:r>
+      <w:proofErr w:type="gramStart"/>
+      <w:r>
+        <w:t>rankers</w:t>
+      </w:r>
+      <w:proofErr w:type="gramEnd"/>
+      <w:r>
+        <w:t xml:space="preserve"> module has a</w:t>
       </w:r>
       <w:r>
         <w:t xml:space="preserve"> </w:t>
@@ -1216,103 +1360,347 @@
         <w:t xml:space="preserve"> contains </w:t>
       </w:r>
       <w:r>
+        <w:t>two</w:t>
+      </w:r>
+      <w:r>
+        <w:t xml:space="preserve"> </w:t>
+      </w:r>
+      <w:r>
+        <w:t>private methods</w:t>
+      </w:r>
+      <w:r>
+        <w:t xml:space="preserve"> and one public method. The private </w:t>
+      </w:r>
+      <w:proofErr w:type="spellStart"/>
+      <w:r>
+        <w:t>method</w:t>
+      </w:r>
+      <w:r>
+        <w:t>_get_embeddings_</w:t>
+      </w:r>
+      <w:proofErr w:type="gramStart"/>
+      <w:r>
+        <w:t>dict</w:t>
+      </w:r>
+      <w:proofErr w:type="spellEnd"/>
+      <w:r>
+        <w:t>(</w:t>
+      </w:r>
+      <w:proofErr w:type="gramEnd"/>
+      <w:r>
+        <w:t>)</w:t>
+      </w:r>
+      <w:r>
+        <w:t xml:space="preserve"> </w:t>
+      </w:r>
+      <w:r>
+        <w:t xml:space="preserve">loads all text embeddings from a predefined corpus into a dictionary </w:t>
+      </w:r>
+      <w:r>
+        <w:t xml:space="preserve">on object instantiation </w:t>
+      </w:r>
+      <w:r>
+        <w:t>for quick access during runtime</w:t>
+      </w:r>
+      <w:r>
+        <w:t>. Th</w:t>
+      </w:r>
+      <w:r>
+        <w:t xml:space="preserve">e </w:t>
+      </w:r>
+      <w:r>
+        <w:t>private method</w:t>
+      </w:r>
+      <w:r>
+        <w:t xml:space="preserve"> </w:t>
+      </w:r>
+      <w:r>
+        <w:t>_</w:t>
+      </w:r>
+      <w:proofErr w:type="spellStart"/>
+      <w:r>
+        <w:t>calculate_cosine_</w:t>
+      </w:r>
+      <w:proofErr w:type="gramStart"/>
+      <w:r>
+        <w:t>similarity</w:t>
+      </w:r>
+      <w:proofErr w:type="spellEnd"/>
+      <w:r>
+        <w:t>(</w:t>
+      </w:r>
+      <w:proofErr w:type="gramEnd"/>
+      <w:r>
+        <w:t>)</w:t>
+      </w:r>
+      <w:r>
+        <w:t xml:space="preserve"> </w:t>
+      </w:r>
+      <w:r>
+        <w:t>calc</w:t>
+      </w:r>
+      <w:r>
+        <w:t>ulates the similarity between two texts</w:t>
+      </w:r>
+      <w:r>
+        <w:t xml:space="preserve"> using the cosine of the angle between two</w:t>
+      </w:r>
+      <w:r>
+        <w:t xml:space="preserve"> vector</w:t>
+      </w:r>
+      <w:r>
+        <w:t xml:space="preserve"> embeddings</w:t>
+      </w:r>
+      <w:r>
+        <w:t xml:space="preserve">. </w:t>
+      </w:r>
+      <w:r>
+        <w:t>The</w:t>
+      </w:r>
+      <w:r>
+        <w:t xml:space="preserve"> public method </w:t>
+      </w:r>
+      <w:proofErr w:type="spellStart"/>
+      <w:r>
+        <w:t>rank_on_</w:t>
+      </w:r>
+      <w:proofErr w:type="gramStart"/>
+      <w:r>
+        <w:t>similarity</w:t>
+      </w:r>
+      <w:proofErr w:type="spellEnd"/>
+      <w:r>
+        <w:t>(</w:t>
+      </w:r>
+      <w:proofErr w:type="gramEnd"/>
+      <w:r>
+        <w:t>)</w:t>
+      </w:r>
+      <w:r>
+        <w:t xml:space="preserve"> calculated</w:t>
+      </w:r>
+      <w:r>
+        <w:t xml:space="preserve"> the ranked list of predefined texts </w:t>
+      </w:r>
+      <w:r>
+        <w:t xml:space="preserve">based on the given target text. </w:t>
+      </w:r>
+    </w:p>
+    <w:p>
+      <w:pPr>
+        <w:pStyle w:val="NoSpacing"/>
+      </w:pPr>
+    </w:p>
+    <w:p>
+      <w:pPr>
+        <w:pStyle w:val="NoSpacing"/>
+      </w:pPr>
+      <w:r>
+        <w:t xml:space="preserve">The </w:t>
+      </w:r>
+      <w:proofErr w:type="spellStart"/>
+      <w:r>
+        <w:t>textsimilarity</w:t>
+      </w:r>
+      <w:proofErr w:type="spellEnd"/>
+      <w:r>
+        <w:t xml:space="preserve"> package also has </w:t>
+      </w:r>
+      <w:r>
+        <w:t>a module which contains constants used in the package as well as</w:t>
+      </w:r>
+    </w:p>
+    <w:p>
+      <w:pPr>
+        <w:pStyle w:val="NoSpacing"/>
+      </w:pPr>
+      <w:r>
+        <w:t xml:space="preserve">a tests folder which has one test script per module. Each test script uses the </w:t>
+      </w:r>
+      <w:proofErr w:type="spellStart"/>
+      <w:r>
+        <w:t>unittest</w:t>
+      </w:r>
+      <w:proofErr w:type="spellEnd"/>
+      <w:r>
+        <w:t xml:space="preserve"> package and contains a test class. The test classes contain methods for setting up and tearing down after each test is run to avoid </w:t>
+      </w:r>
+      <w:r>
+        <w:t xml:space="preserve">any influence the tests may have on each other. There is also at least one test per method in each </w:t>
+      </w:r>
+      <w:r>
+        <w:t>class</w:t>
+      </w:r>
+      <w:r>
+        <w:t>.</w:t>
+      </w:r>
+    </w:p>
+    <w:p>
+      <w:pPr>
+        <w:pStyle w:val="Heading1"/>
+      </w:pPr>
+      <w:bookmarkStart w:id="3" w:name="_Toc98009249"/>
+      <w:r>
+        <w:t>Design Decisions</w:t>
+      </w:r>
+      <w:bookmarkEnd w:id="3"/>
+    </w:p>
+    <w:p>
+      <w:pPr>
+        <w:pStyle w:val="NoSpacing"/>
+      </w:pPr>
+    </w:p>
+    <w:p>
+      <w:pPr>
+        <w:pStyle w:val="NoSpacing"/>
+      </w:pPr>
+      <w:r>
+        <w:t>The</w:t>
+      </w:r>
+      <w:r>
+        <w:t xml:space="preserve"> </w:t>
+      </w:r>
+      <w:proofErr w:type="spellStart"/>
+      <w:r>
+        <w:t>textsimilarity</w:t>
+      </w:r>
+      <w:proofErr w:type="spellEnd"/>
+      <w:r>
+        <w:t xml:space="preserve"> package was </w:t>
+      </w:r>
+      <w:r>
+        <w:t>designed to be extremely simple</w:t>
+      </w:r>
+      <w:r>
+        <w:t xml:space="preserve"> for ease of use</w:t>
+      </w:r>
+      <w:r>
+        <w:t xml:space="preserve"> and to quickly enable users to compare text</w:t>
+      </w:r>
+      <w:r>
+        <w:t xml:space="preserve">. </w:t>
+      </w:r>
+      <w:r>
+        <w:t>For example, t</w:t>
+      </w:r>
+      <w:r>
+        <w:t xml:space="preserve">he </w:t>
+      </w:r>
+      <w:proofErr w:type="spellStart"/>
+      <w:r>
+        <w:t>BertBaseModel</w:t>
+      </w:r>
+      <w:proofErr w:type="spellEnd"/>
+      <w:r>
+        <w:t xml:space="preserve"> class </w:t>
+      </w:r>
+      <w:r>
+        <w:t xml:space="preserve">in the </w:t>
+      </w:r>
+      <w:proofErr w:type="spellStart"/>
+      <w:r>
+        <w:t>text_</w:t>
+      </w:r>
+      <w:proofErr w:type="gramStart"/>
+      <w:r>
+        <w:t>models</w:t>
+      </w:r>
+      <w:proofErr w:type="spellEnd"/>
+      <w:proofErr w:type="gramEnd"/>
+      <w:r>
+        <w:t xml:space="preserve"> module </w:t>
+      </w:r>
+      <w:r>
+        <w:t xml:space="preserve">has pre-set </w:t>
+      </w:r>
+      <w:r>
+        <w:lastRenderedPageBreak/>
+        <w:t xml:space="preserve">parameters for </w:t>
+      </w:r>
+      <w:r>
+        <w:t>initialization,</w:t>
+      </w:r>
+      <w:r>
+        <w:t xml:space="preserve"> </w:t>
+      </w:r>
+      <w:r>
+        <w:t xml:space="preserve">so users don’t need to worry about </w:t>
+      </w:r>
+      <w:r>
+        <w:t>specifying the</w:t>
+      </w:r>
+      <w:r>
+        <w:t xml:space="preserve"> parameters to get started. </w:t>
+      </w:r>
+      <w:r>
+        <w:t xml:space="preserve">Given this simplicity, </w:t>
+      </w:r>
+      <w:r>
+        <w:t xml:space="preserve">Figure 3 demonstrates how </w:t>
+      </w:r>
+      <w:r>
+        <w:t>a text corpus can be ranked by a target text</w:t>
+      </w:r>
+      <w:r>
+        <w:t xml:space="preserve"> </w:t>
+      </w:r>
+      <w:r>
+        <w:t>in just a few lines of code</w:t>
+      </w:r>
+      <w:r>
+        <w:t>.</w:t>
+      </w:r>
+      <w:r>
+        <w:t xml:space="preserve"> </w:t>
+      </w:r>
+      <w:r>
+        <w:t xml:space="preserve">All a user has to do is specify </w:t>
+      </w:r>
+      <w:r>
+        <w:t xml:space="preserve">a </w:t>
+      </w:r>
+      <w:r>
+        <w:t xml:space="preserve">corpus as a </w:t>
+      </w:r>
+      <w:r>
+        <w:t>list of text</w:t>
+      </w:r>
+      <w:r>
+        <w:t xml:space="preserve">s, </w:t>
+      </w:r>
+      <w:r>
+        <w:t xml:space="preserve">import </w:t>
+      </w:r>
+      <w:r>
         <w:t xml:space="preserve">the </w:t>
       </w:r>
-      <w:r>
-        <w:t xml:space="preserve">private methods </w:t>
-      </w:r>
-      <w:r>
-        <w:t>_</w:t>
-      </w:r>
-      <w:proofErr w:type="spellStart"/>
-      <w:r>
-        <w:t>get_embeddings_</w:t>
+      <w:proofErr w:type="spellStart"/>
+      <w:r>
+        <w:t>text_models</w:t>
+      </w:r>
+      <w:proofErr w:type="spellEnd"/>
+      <w:r>
+        <w:t xml:space="preserve"> and </w:t>
       </w:r>
       <w:proofErr w:type="gramStart"/>
       <w:r>
-        <w:t>dict</w:t>
-      </w:r>
-      <w:proofErr w:type="spellEnd"/>
-      <w:r>
-        <w:t>(</w:t>
+        <w:t>rankers</w:t>
       </w:r>
       <w:proofErr w:type="gramEnd"/>
       <w:r>
-        <w:t xml:space="preserve">) which loads all text embeddings from a predefined corpus into a dictionary </w:t>
-      </w:r>
-      <w:r>
-        <w:t xml:space="preserve">on object instantiation </w:t>
-      </w:r>
-      <w:r>
-        <w:t>for quick access during runtime</w:t>
-      </w:r>
-      <w:r>
-        <w:t xml:space="preserve"> and </w:t>
-      </w:r>
-      <w:r>
-        <w:t xml:space="preserve">the </w:t>
-      </w:r>
-      <w:r>
-        <w:t>_</w:t>
-      </w:r>
-      <w:proofErr w:type="spellStart"/>
-      <w:r>
-        <w:t>calculate_cosine_similarity</w:t>
-      </w:r>
-      <w:proofErr w:type="spellEnd"/>
-      <w:r>
-        <w:t xml:space="preserve">() private method which </w:t>
-      </w:r>
-      <w:r>
-        <w:t>calc</w:t>
-      </w:r>
-      <w:r>
-        <w:t xml:space="preserve">ulates the similarity between two texts. This class contains one public method </w:t>
-      </w:r>
-      <w:proofErr w:type="spellStart"/>
-      <w:r>
-        <w:t>rank_on_</w:t>
-      </w:r>
-      <w:proofErr w:type="gramStart"/>
-      <w:r>
-        <w:t>similarity</w:t>
-      </w:r>
-      <w:proofErr w:type="spellEnd"/>
-      <w:r>
-        <w:t>(</w:t>
-      </w:r>
-      <w:proofErr w:type="gramEnd"/>
-      <w:r>
-        <w:t xml:space="preserve">) which is called to get the ranked list of predefined texts </w:t>
-      </w:r>
-      <w:r>
-        <w:t xml:space="preserve">based on the given target text. </w:t>
-      </w:r>
-    </w:p>
-    <w:p>
-      <w:pPr>
-        <w:pStyle w:val="Heading1"/>
-      </w:pPr>
-      <w:bookmarkStart w:id="3" w:name="_Toc98009249"/>
-      <w:r>
-        <w:t>Design Decisions</w:t>
-      </w:r>
-      <w:bookmarkEnd w:id="3"/>
-    </w:p>
-    <w:p>
-      <w:pPr>
-        <w:pStyle w:val="NoSpacing"/>
-      </w:pPr>
-    </w:p>
-    <w:p>
-      <w:pPr>
-        <w:pStyle w:val="NoSpacing"/>
-      </w:pPr>
-      <w:r>
-        <w:t>The</w:t>
-      </w:r>
-      <w:r>
-        <w:t xml:space="preserve"> </w:t>
+        <w:t xml:space="preserve"> modules, </w:t>
+      </w:r>
+      <w:r>
+        <w:t xml:space="preserve">create instances of </w:t>
+      </w:r>
+      <w:r>
+        <w:t xml:space="preserve">a model and ranker, and then the </w:t>
+      </w:r>
+      <w:r>
+        <w:t xml:space="preserve">corpus can be ranked based on the given input text. </w:t>
+      </w:r>
+      <w:r>
+        <w:t xml:space="preserve">Using the </w:t>
       </w:r>
       <w:proofErr w:type="spellStart"/>
       <w:r>
@@ -1320,134 +1708,7 @@
       </w:r>
       <w:proofErr w:type="spellEnd"/>
       <w:r>
-        <w:t xml:space="preserve"> package was </w:t>
-      </w:r>
-      <w:r>
-        <w:t>designed to be extremely simple</w:t>
-      </w:r>
-      <w:r>
-        <w:t xml:space="preserve"> for ease of use</w:t>
-      </w:r>
-      <w:r>
-        <w:t xml:space="preserve"> and to quickly enable users to compare text</w:t>
-      </w:r>
-      <w:r>
-        <w:t xml:space="preserve">. </w:t>
-      </w:r>
-      <w:r>
-        <w:t>For example, t</w:t>
-      </w:r>
-      <w:r>
-        <w:t xml:space="preserve">he </w:t>
-      </w:r>
-      <w:proofErr w:type="spellStart"/>
-      <w:r>
-        <w:t>BertBaseModel</w:t>
-      </w:r>
-      <w:proofErr w:type="spellEnd"/>
-      <w:r>
-        <w:t xml:space="preserve"> class </w:t>
-      </w:r>
-      <w:r>
-        <w:t xml:space="preserve">in the </w:t>
-      </w:r>
-      <w:proofErr w:type="spellStart"/>
-      <w:r>
-        <w:t>text_</w:t>
-      </w:r>
-      <w:proofErr w:type="gramStart"/>
-      <w:r>
-        <w:t>models</w:t>
-      </w:r>
-      <w:proofErr w:type="spellEnd"/>
-      <w:proofErr w:type="gramEnd"/>
-      <w:r>
-        <w:t xml:space="preserve"> module </w:t>
-      </w:r>
-      <w:r>
-        <w:t xml:space="preserve">has pre-set parameters for </w:t>
-      </w:r>
-      <w:r>
-        <w:t>initialization,</w:t>
-      </w:r>
-      <w:r>
-        <w:t xml:space="preserve"> </w:t>
-      </w:r>
-      <w:r>
-        <w:t xml:space="preserve">so users don’t need to worry about </w:t>
-      </w:r>
-      <w:r>
-        <w:t>specifying the</w:t>
-      </w:r>
-      <w:r>
-        <w:t xml:space="preserve"> parameters to get started. </w:t>
-      </w:r>
-      <w:r>
-        <w:t xml:space="preserve">Given this simplicity, </w:t>
-      </w:r>
-      <w:r>
-        <w:t xml:space="preserve">Figure 3 demonstrates how </w:t>
-      </w:r>
-      <w:r>
-        <w:t>a text corpus can be ranked by a target text</w:t>
-      </w:r>
-      <w:r>
-        <w:t xml:space="preserve"> </w:t>
-      </w:r>
-      <w:r>
-        <w:t>in just a few lines of code</w:t>
-      </w:r>
-      <w:r>
-        <w:t>.</w:t>
-      </w:r>
-      <w:r>
-        <w:t xml:space="preserve"> In this example, a </w:t>
-      </w:r>
-      <w:r>
-        <w:t xml:space="preserve">corpus must be specified as a </w:t>
-      </w:r>
-      <w:r>
-        <w:t>list of text</w:t>
-      </w:r>
-      <w:r>
-        <w:t xml:space="preserve">s, the </w:t>
-      </w:r>
-      <w:proofErr w:type="spellStart"/>
-      <w:r>
-        <w:t>text_models</w:t>
-      </w:r>
-      <w:proofErr w:type="spellEnd"/>
-      <w:r>
-        <w:t xml:space="preserve"> and </w:t>
-      </w:r>
-      <w:proofErr w:type="gramStart"/>
-      <w:r>
-        <w:t>rankers</w:t>
-      </w:r>
-      <w:proofErr w:type="gramEnd"/>
-      <w:r>
-        <w:t xml:space="preserve"> modules must be imported, </w:t>
-      </w:r>
-      <w:r>
-        <w:t xml:space="preserve">a model and ranker instance must be created, and then the </w:t>
-      </w:r>
-      <w:r>
-        <w:t xml:space="preserve">corpus can be ranked based on the given input text. </w:t>
-      </w:r>
-      <w:r>
-        <w:t xml:space="preserve">Using the </w:t>
-      </w:r>
-      <w:proofErr w:type="spellStart"/>
-      <w:r>
-        <w:t>textsimilarity</w:t>
-      </w:r>
-      <w:proofErr w:type="spellEnd"/>
-      <w:r>
-        <w:t xml:space="preserve"> package, a user can easily </w:t>
-      </w:r>
-      <w:r>
-        <w:lastRenderedPageBreak/>
-        <w:t>compare text w</w:t>
+        <w:t xml:space="preserve"> package, a user can easily compare text w</w:t>
       </w:r>
       <w:r>
         <w:t xml:space="preserve">ithout having to deal with tokenization, </w:t>
@@ -1485,7 +1746,7 @@
                     <pic:cNvPicPr/>
                   </pic:nvPicPr>
                   <pic:blipFill>
-                    <a:blip r:embed="rId8"/>
+                    <a:blip r:embed="rId9"/>
                     <a:stretch>
                       <a:fillRect/>
                     </a:stretch>
@@ -1554,10 +1815,7 @@
         <w:t xml:space="preserve"> maintenance and modification easier</w:t>
       </w:r>
       <w:r>
-        <w:t xml:space="preserve">. The private method </w:t>
-      </w:r>
-      <w:r>
-        <w:t>_</w:t>
+        <w:t>. The private method _</w:t>
       </w:r>
       <w:proofErr w:type="spellStart"/>
       <w:r>
@@ -1573,10 +1831,7 @@
       </w:r>
       <w:proofErr w:type="gramEnd"/>
       <w:r>
-        <w:t>)</w:t>
-      </w:r>
-      <w:r>
-        <w:t xml:space="preserve"> in the </w:t>
+        <w:t xml:space="preserve">) in the </w:t>
       </w:r>
       <w:proofErr w:type="spellStart"/>
       <w:r>
@@ -1658,10 +1913,11 @@
       </w:r>
       <w:proofErr w:type="gramEnd"/>
       <w:r>
-        <w:t>) would remain functional when changes are made</w:t>
-      </w:r>
-      <w:r>
-        <w:t xml:space="preserve"> </w:t>
+        <w:t xml:space="preserve">) would remain functional when changes are </w:t>
+      </w:r>
+      <w:r>
+        <w:lastRenderedPageBreak/>
+        <w:t xml:space="preserve">made </w:t>
       </w:r>
       <w:r>
         <w:t>to</w:t>
@@ -1681,10 +1937,7 @@
       </w:r>
       <w:proofErr w:type="spellEnd"/>
       <w:r>
-        <w:t xml:space="preserve">() </w:t>
-      </w:r>
-      <w:r>
-        <w:t>because</w:t>
+        <w:t>() because</w:t>
       </w:r>
       <w:r>
         <w:t xml:space="preserve"> the method call </w:t>
@@ -1698,152 +1951,161 @@
       <w:r>
         <w:t xml:space="preserve">. </w:t>
       </w:r>
-    </w:p>
-    <w:p>
-      <w:pPr>
-        <w:pStyle w:val="NoSpacing"/>
-      </w:pPr>
-    </w:p>
-    <w:p>
-      <w:pPr>
-        <w:pStyle w:val="NoSpacing"/>
-      </w:pPr>
-      <w:r>
-        <w:lastRenderedPageBreak/>
+      <w:r>
+        <w:t>Further, t</w:t>
+      </w:r>
+      <w:r>
+        <w:t xml:space="preserve">he </w:t>
+      </w:r>
+      <w:r>
+        <w:t xml:space="preserve">design decision to have the </w:t>
+      </w:r>
+      <w:proofErr w:type="spellStart"/>
+      <w:r>
+        <w:t>CosineSimilarityRanker</w:t>
+      </w:r>
+      <w:proofErr w:type="spellEnd"/>
+      <w:r>
+        <w:t xml:space="preserve"> take in a language model as an input </w:t>
+      </w:r>
+      <w:r>
+        <w:t xml:space="preserve">parameter allows the language model complexity to remain abstracted from the user by calling the private methods in the model. This way the user does not have to </w:t>
+      </w:r>
+      <w:r>
+        <w:t xml:space="preserve">think about tokenization or </w:t>
+      </w:r>
+      <w:r>
+        <w:t>embeddings</w:t>
+      </w:r>
+      <w:r>
+        <w:t xml:space="preserve">. </w:t>
+      </w:r>
+    </w:p>
+    <w:p>
+      <w:pPr>
+        <w:pStyle w:val="NoSpacing"/>
+      </w:pPr>
+    </w:p>
+    <w:p>
+      <w:pPr>
+        <w:pStyle w:val="NoSpacing"/>
+      </w:pPr>
+      <w:r>
+        <w:t xml:space="preserve">Another design decision was to separate the functionality into </w:t>
+      </w:r>
+      <w:r>
+        <w:t xml:space="preserve">three separate modules. The </w:t>
+      </w:r>
+      <w:proofErr w:type="spellStart"/>
+      <w:r>
+        <w:t>clean_text</w:t>
+      </w:r>
+      <w:proofErr w:type="spellEnd"/>
+      <w:r>
+        <w:t xml:space="preserve"> module is separate because if a </w:t>
+      </w:r>
+      <w:r>
+        <w:t xml:space="preserve">user already knows their text data is clean or if </w:t>
+      </w:r>
+      <w:r>
+        <w:t>the data</w:t>
+      </w:r>
+      <w:r>
+        <w:t xml:space="preserve"> had already been pre-processed, then the</w:t>
+      </w:r>
+      <w:r>
+        <w:t xml:space="preserve"> user</w:t>
+      </w:r>
+      <w:r>
+        <w:t xml:space="preserve"> can save time </w:t>
+      </w:r>
+      <w:r>
+        <w:t xml:space="preserve">and not use the functionality provided in the module. They can instead go straight to using the </w:t>
+      </w:r>
+      <w:proofErr w:type="spellStart"/>
+      <w:r>
+        <w:t>text_models</w:t>
+      </w:r>
+      <w:proofErr w:type="spellEnd"/>
+      <w:r>
+        <w:t xml:space="preserve"> and rankers modules like in Figure 3. </w:t>
+      </w:r>
+      <w:r>
+        <w:t>Having separate modules for</w:t>
+      </w:r>
+      <w:r>
+        <w:t xml:space="preserve"> </w:t>
+      </w:r>
+      <w:r>
+        <w:t>the cleaning text, language models, and rankers also follows the principle of encapsulation</w:t>
+      </w:r>
+      <w:r>
+        <w:t xml:space="preserve"> whic</w:t>
+      </w:r>
+      <w:r>
+        <w:t>h enables easier maintenance, extensibility,</w:t>
+      </w:r>
+      <w:r>
+        <w:t xml:space="preserve"> and discoverability</w:t>
+      </w:r>
+      <w:r>
+        <w:t xml:space="preserve">. The separation and naming </w:t>
+      </w:r>
+      <w:r>
+        <w:t xml:space="preserve">provide a clear sense of </w:t>
+      </w:r>
+      <w:r>
+        <w:t xml:space="preserve">the functionality </w:t>
+      </w:r>
+      <w:r>
+        <w:t>each module contains</w:t>
+      </w:r>
+      <w:r>
+        <w:t xml:space="preserve"> </w:t>
+      </w:r>
+      <w:proofErr w:type="gramStart"/>
+      <w:r>
+        <w:t>and</w:t>
+      </w:r>
+      <w:r>
+        <w:t xml:space="preserve"> also</w:t>
+      </w:r>
+      <w:proofErr w:type="gramEnd"/>
+      <w:r>
+        <w:t xml:space="preserve"> </w:t>
+      </w:r>
+      <w:r>
+        <w:t>reduces the amount of data shared across components</w:t>
+      </w:r>
+      <w:r>
+        <w:t>.</w:t>
+      </w:r>
+    </w:p>
+    <w:p>
+      <w:pPr>
+        <w:pStyle w:val="Heading1"/>
+      </w:pPr>
+      <w:bookmarkStart w:id="4" w:name="_Toc98009250"/>
+      <w:r>
+        <w:t xml:space="preserve">Comparison to Existing </w:t>
+      </w:r>
+      <w:r>
+        <w:t>Package</w:t>
+      </w:r>
+      <w:bookmarkEnd w:id="4"/>
+    </w:p>
+    <w:p>
+      <w:pPr>
+        <w:pStyle w:val="NoSpacing"/>
+      </w:pPr>
+    </w:p>
+    <w:p>
+      <w:pPr>
+        <w:pStyle w:val="NoSpacing"/>
+      </w:pPr>
+      <w:r>
         <w:t xml:space="preserve">The </w:t>
       </w:r>
-      <w:r>
-        <w:t xml:space="preserve">design decision to have the </w:t>
-      </w:r>
-      <w:proofErr w:type="spellStart"/>
-      <w:r>
-        <w:t>CosineSimilarityRanker</w:t>
-      </w:r>
-      <w:proofErr w:type="spellEnd"/>
-      <w:r>
-        <w:t xml:space="preserve"> take in a language model as an input </w:t>
-      </w:r>
-      <w:r>
-        <w:t xml:space="preserve">parameter also allows the language model complexity to remain abstracted from the user by calling the private methods in the model. This way the user does not have to </w:t>
-      </w:r>
-      <w:r>
-        <w:t xml:space="preserve">think about tokenization or about what an embedding is. </w:t>
-      </w:r>
-    </w:p>
-    <w:p>
-      <w:pPr>
-        <w:pStyle w:val="NoSpacing"/>
-      </w:pPr>
-    </w:p>
-    <w:p>
-      <w:pPr>
-        <w:pStyle w:val="NoSpacing"/>
-      </w:pPr>
-      <w:r>
-        <w:t xml:space="preserve">Another design decision was to separate the functionality into </w:t>
-      </w:r>
-      <w:r>
-        <w:t xml:space="preserve">three separate modules. The </w:t>
-      </w:r>
-      <w:proofErr w:type="spellStart"/>
-      <w:r>
-        <w:t>clean_text</w:t>
-      </w:r>
-      <w:proofErr w:type="spellEnd"/>
-      <w:r>
-        <w:t xml:space="preserve"> module is separate because if a </w:t>
-      </w:r>
-      <w:r>
-        <w:t xml:space="preserve">user already knows their text data is clean or if </w:t>
-      </w:r>
-      <w:r>
-        <w:t>the data</w:t>
-      </w:r>
-      <w:r>
-        <w:t xml:space="preserve"> had already been pre-processed, then the</w:t>
-      </w:r>
-      <w:r>
-        <w:t xml:space="preserve"> user</w:t>
-      </w:r>
-      <w:r>
-        <w:t xml:space="preserve"> can save time </w:t>
-      </w:r>
-      <w:r>
-        <w:t xml:space="preserve">and not use the functionality provided in the module. They can instead go straight to using the </w:t>
-      </w:r>
-      <w:proofErr w:type="spellStart"/>
-      <w:r>
-        <w:t>text_models</w:t>
-      </w:r>
-      <w:proofErr w:type="spellEnd"/>
-      <w:r>
-        <w:t xml:space="preserve"> and rankers modules like in Figure 3. </w:t>
-      </w:r>
-      <w:r>
-        <w:t>Having separate modules for</w:t>
-      </w:r>
-      <w:r>
-        <w:t xml:space="preserve"> </w:t>
-      </w:r>
-      <w:r>
-        <w:t>the cleaning text, language models, and rankers also follows the principle of encapsulation</w:t>
-      </w:r>
-      <w:r>
-        <w:t xml:space="preserve"> whic</w:t>
-      </w:r>
-      <w:r>
-        <w:t>h enables easier maintenance, extensibility,</w:t>
-      </w:r>
-      <w:r>
-        <w:t xml:space="preserve"> and discoverability</w:t>
-      </w:r>
-      <w:r>
-        <w:t xml:space="preserve">. The separation and naming </w:t>
-      </w:r>
-      <w:r>
-        <w:t xml:space="preserve">provide a clear sense of </w:t>
-      </w:r>
-      <w:r>
-        <w:t xml:space="preserve">the functionality </w:t>
-      </w:r>
-      <w:r>
-        <w:t>each module contains</w:t>
-      </w:r>
-      <w:r>
-        <w:t xml:space="preserve"> and </w:t>
-      </w:r>
-      <w:r>
-        <w:t>reduces the amount of data shared across components</w:t>
-      </w:r>
-      <w:r>
-        <w:t>.</w:t>
-      </w:r>
-    </w:p>
-    <w:p>
-      <w:pPr>
-        <w:pStyle w:val="Heading1"/>
-      </w:pPr>
-      <w:bookmarkStart w:id="4" w:name="_Toc98009250"/>
-      <w:r>
-        <w:t xml:space="preserve">Comparison to Existing </w:t>
-      </w:r>
-      <w:r>
-        <w:t>Package</w:t>
-      </w:r>
-      <w:bookmarkEnd w:id="4"/>
-    </w:p>
-    <w:p>
-      <w:pPr>
-        <w:pStyle w:val="NoSpacing"/>
-      </w:pPr>
-    </w:p>
-    <w:p>
-      <w:pPr>
-        <w:pStyle w:val="NoSpacing"/>
-      </w:pPr>
-      <w:r>
-        <w:t xml:space="preserve">The </w:t>
-      </w:r>
       <w:proofErr w:type="spellStart"/>
       <w:r>
         <w:t>textsimilarity</w:t>
@@ -1866,7 +2128,7 @@
       <w:r>
         <w:t xml:space="preserve"> package </w:t>
       </w:r>
-      <w:hyperlink r:id="rId9" w:history="1">
+      <w:hyperlink r:id="rId10" w:history="1">
         <w:r>
           <w:rPr>
             <w:rStyle w:val="Hyperlink"/>
@@ -1968,10 +2230,7 @@
         <w:t xml:space="preserve"> cleaner, easier to extend, and easier to modify. </w:t>
       </w:r>
       <w:r>
-        <w:t>For instance, t</w:t>
-      </w:r>
-      <w:r>
-        <w:t xml:space="preserve">he </w:t>
+        <w:t xml:space="preserve">For instance, the </w:t>
       </w:r>
       <w:proofErr w:type="spellStart"/>
       <w:r>
@@ -2142,7 +2401,10 @@
         <w:t>The separate class approach allows for more clarity in the mo</w:t>
       </w:r>
       <w:r>
-        <w:t>del being created; however, this could lead to more duplication</w:t>
+        <w:t>del being created</w:t>
+      </w:r>
+      <w:r>
+        <w:t>; however, the number of classes would grow with the number of models</w:t>
       </w:r>
       <w:r>
         <w:t xml:space="preserve">. The single class approach </w:t>
@@ -2201,11 +2463,9 @@
       <w:r>
         <w:t xml:space="preserve">are </w:t>
       </w:r>
-      <w:proofErr w:type="gramStart"/>
-      <w:r>
-        <w:t>longer</w:t>
-      </w:r>
-      <w:proofErr w:type="gramEnd"/>
+      <w:r>
+        <w:t>longer,</w:t>
+      </w:r>
       <w:r>
         <w:t xml:space="preserve"> and</w:t>
       </w:r>
@@ -2321,13 +2581,7 @@
       </w:r>
       <w:proofErr w:type="spellEnd"/>
       <w:r>
-        <w:t xml:space="preserve"> package was </w:t>
-      </w:r>
-      <w:r>
-        <w:t>designed to be easily extensible</w:t>
-      </w:r>
-      <w:r>
-        <w:t xml:space="preserve">. </w:t>
+        <w:t xml:space="preserve"> package was designed to be easily extensible. </w:t>
       </w:r>
       <w:r>
         <w:t xml:space="preserve">This can be done through adding more classes </w:t>
@@ -2756,6 +3010,7 @@
     <w:lsdException w:name="HTML Sample" w:semiHidden="1" w:unhideWhenUsed="1"/>
     <w:lsdException w:name="HTML Typewriter" w:semiHidden="1" w:unhideWhenUsed="1"/>
     <w:lsdException w:name="HTML Variable" w:semiHidden="1" w:unhideWhenUsed="1"/>
+    <w:lsdException w:name="Normal Table" w:semiHidden="1" w:unhideWhenUsed="1"/>
     <w:lsdException w:name="annotation subject" w:semiHidden="1" w:unhideWhenUsed="1"/>
     <w:lsdException w:name="No List" w:semiHidden="1" w:unhideWhenUsed="1"/>
     <w:lsdException w:name="Outline List 1" w:semiHidden="1" w:unhideWhenUsed="1"/>
@@ -2798,8 +3053,11 @@
     <w:lsdException w:name="Table Contemporary" w:semiHidden="1" w:unhideWhenUsed="1"/>
     <w:lsdException w:name="Table Elegant" w:semiHidden="1" w:unhideWhenUsed="1"/>
     <w:lsdException w:name="Table Professional" w:semiHidden="1" w:unhideWhenUsed="1"/>
+    <w:lsdException w:name="Table Subtle 1" w:semiHidden="1" w:unhideWhenUsed="1"/>
     <w:lsdException w:name="Table Subtle 2" w:semiHidden="1" w:unhideWhenUsed="1"/>
     <w:lsdException w:name="Table Web 1" w:semiHidden="1" w:unhideWhenUsed="1"/>
+    <w:lsdException w:name="Table Web 2" w:semiHidden="1" w:unhideWhenUsed="1"/>
+    <w:lsdException w:name="Table Web 3" w:semiHidden="1" w:unhideWhenUsed="1"/>
     <w:lsdException w:name="Balloon Text" w:semiHidden="1" w:unhideWhenUsed="1"/>
     <w:lsdException w:name="Table Grid" w:uiPriority="39"/>
     <w:lsdException w:name="Table Theme" w:semiHidden="1" w:unhideWhenUsed="1"/>

</xml_diff>